<commit_message>
In Readme, made pictures sizes a bit larger
</commit_message>
<xml_diff>
--- a/Readme.docx
+++ b/Readme.docx
@@ -108,27 +108,41 @@
     <w:p>
       <w:pPr>
         <w:pStyle w:val="p1"/>
+        <w:rPr>
+          <w:noProof/>
+        </w:rPr>
       </w:pPr>
       <w:r>
         <w:t>Application created in python and database in sqlite3. Following are few screen shots of the application and code snap shots.</w:t>
       </w:r>
+      <w:r>
+        <w:rPr>
+          <w:noProof/>
+        </w:rPr>
+        <w:t xml:space="preserve"> </w:t>
+      </w:r>
+    </w:p>
+    <w:p>
+      <w:pPr>
+        <w:pStyle w:val="p1"/>
+        <w:rPr>
+          <w:noProof/>
+        </w:rPr>
+      </w:pPr>
     </w:p>
     <w:p>
       <w:pPr>
         <w:pStyle w:val="p1"/>
       </w:pPr>
-    </w:p>
-    <w:p>
       <w:r>
         <w:rPr>
           <w:noProof/>
         </w:rPr>
-        <w:lastRenderedPageBreak/>
         <w:drawing>
-          <wp:inline distT="0" distB="0" distL="0" distR="0" wp14:anchorId="1E140B26" wp14:editId="381BD51E">
-            <wp:extent cx="1880235" cy="2179955"/>
-            <wp:effectExtent l="0" t="0" r="0" b="4445"/>
-            <wp:docPr id="9" name="Picture 9" descr="screens/1.Main-Screen.png"/>
+          <wp:inline distT="0" distB="0" distL="0" distR="0" wp14:anchorId="18B0CCFE" wp14:editId="51B4E30C">
+            <wp:extent cx="2731797" cy="2735900"/>
+            <wp:effectExtent l="0" t="0" r="11430" b="7620"/>
+            <wp:docPr id="2" name="Picture 2" descr="2.List-of-Items.png"/>
             <wp:cNvGraphicFramePr>
               <a:graphicFrameLocks xmlns:a="http://schemas.openxmlformats.org/drawingml/2006/main" noChangeAspect="1"/>
             </wp:cNvGraphicFramePr>
@@ -136,7 +150,7 @@
               <a:graphicData uri="http://schemas.openxmlformats.org/drawingml/2006/picture">
                 <pic:pic xmlns:pic="http://schemas.openxmlformats.org/drawingml/2006/picture">
                   <pic:nvPicPr>
-                    <pic:cNvPr id="0" name="Picture 1" descr="screens/1.Main-Screen.png"/>
+                    <pic:cNvPr id="0" name="Picture 2" descr="2.List-of-Items.png"/>
                     <pic:cNvPicPr>
                       <a:picLocks noChangeAspect="1" noChangeArrowheads="1"/>
                     </pic:cNvPicPr>
@@ -157,7 +171,7 @@
                   <pic:spPr bwMode="auto">
                     <a:xfrm>
                       <a:off x="0" y="0"/>
-                      <a:ext cx="1891769" cy="2193328"/>
+                      <a:ext cx="2900021" cy="2904377"/>
                     </a:xfrm>
                     <a:prstGeom prst="rect">
                       <a:avLst/>
@@ -178,10 +192,10 @@
           <w:noProof/>
         </w:rPr>
         <w:drawing>
-          <wp:inline distT="0" distB="0" distL="0" distR="0" wp14:anchorId="71F2351D" wp14:editId="5D038D0A">
-            <wp:extent cx="1946090" cy="2197100"/>
-            <wp:effectExtent l="0" t="0" r="10160" b="0"/>
-            <wp:docPr id="10" name="Picture 10" descr="screens/2.List-of-Items.png"/>
+          <wp:inline distT="0" distB="0" distL="0" distR="0" wp14:anchorId="24F40F74" wp14:editId="7EBD84DA">
+            <wp:extent cx="2687142" cy="2769206"/>
+            <wp:effectExtent l="0" t="0" r="5715" b="0"/>
+            <wp:docPr id="1" name="Picture 1" descr="1.Main-Screen.png"/>
             <wp:cNvGraphicFramePr>
               <a:graphicFrameLocks xmlns:a="http://schemas.openxmlformats.org/drawingml/2006/main" noChangeAspect="1"/>
             </wp:cNvGraphicFramePr>
@@ -189,7 +203,7 @@
               <a:graphicData uri="http://schemas.openxmlformats.org/drawingml/2006/picture">
                 <pic:pic xmlns:pic="http://schemas.openxmlformats.org/drawingml/2006/picture">
                   <pic:nvPicPr>
-                    <pic:cNvPr id="0" name="Picture 2" descr="screens/2.List-of-Items.png"/>
+                    <pic:cNvPr id="0" name="Picture 1" descr="1.Main-Screen.png"/>
                     <pic:cNvPicPr>
                       <a:picLocks noChangeAspect="1" noChangeArrowheads="1"/>
                     </pic:cNvPicPr>
@@ -210,7 +224,7 @@
                   <pic:spPr bwMode="auto">
                     <a:xfrm>
                       <a:off x="0" y="0"/>
-                      <a:ext cx="1996831" cy="2254385"/>
+                      <a:ext cx="2832655" cy="2919163"/>
                     </a:xfrm>
                     <a:prstGeom prst="rect">
                       <a:avLst/>
@@ -226,15 +240,20 @@
           </wp:inline>
         </w:drawing>
       </w:r>
+    </w:p>
+    <w:p>
+      <w:pPr>
+        <w:pStyle w:val="p1"/>
+      </w:pPr>
       <w:r>
         <w:rPr>
           <w:noProof/>
         </w:rPr>
         <w:drawing>
-          <wp:inline distT="0" distB="0" distL="0" distR="0" wp14:anchorId="21490503" wp14:editId="2F7BB740">
-            <wp:extent cx="1880235" cy="2107565"/>
-            <wp:effectExtent l="0" t="0" r="0" b="635"/>
-            <wp:docPr id="11" name="Picture 11" descr="screens/3.User-info-order-completion.png"/>
+          <wp:inline distT="0" distB="0" distL="0" distR="0" wp14:anchorId="29063B85" wp14:editId="1973A14D">
+            <wp:extent cx="2794635" cy="2731901"/>
+            <wp:effectExtent l="0" t="0" r="0" b="11430"/>
+            <wp:docPr id="3" name="Picture 3" descr="3.User-info-order-completion.png"/>
             <wp:cNvGraphicFramePr>
               <a:graphicFrameLocks xmlns:a="http://schemas.openxmlformats.org/drawingml/2006/main" noChangeAspect="1"/>
             </wp:cNvGraphicFramePr>
@@ -242,7 +261,7 @@
               <a:graphicData uri="http://schemas.openxmlformats.org/drawingml/2006/picture">
                 <pic:pic xmlns:pic="http://schemas.openxmlformats.org/drawingml/2006/picture">
                   <pic:nvPicPr>
-                    <pic:cNvPr id="0" name="Picture 3" descr="screens/3.User-info-order-completion.png"/>
+                    <pic:cNvPr id="0" name="Picture 3" descr="3.User-info-order-completion.png"/>
                     <pic:cNvPicPr>
                       <a:picLocks noChangeAspect="1" noChangeArrowheads="1"/>
                     </pic:cNvPicPr>
@@ -263,7 +282,7 @@
                   <pic:spPr bwMode="auto">
                     <a:xfrm>
                       <a:off x="0" y="0"/>
-                      <a:ext cx="1952000" cy="2188007"/>
+                      <a:ext cx="2893543" cy="2828589"/>
                     </a:xfrm>
                     <a:prstGeom prst="rect">
                       <a:avLst/>
@@ -284,10 +303,10 @@
           <w:noProof/>
         </w:rPr>
         <w:drawing>
-          <wp:inline distT="0" distB="0" distL="0" distR="0" wp14:anchorId="061B3BFC" wp14:editId="58B51CAE">
-            <wp:extent cx="1994535" cy="2158888"/>
-            <wp:effectExtent l="0" t="0" r="12065" b="635"/>
-            <wp:docPr id="12" name="Picture 12" descr="screens/4.Vending-machines.png"/>
+          <wp:inline distT="0" distB="0" distL="0" distR="0" wp14:anchorId="4AFF1C62" wp14:editId="20248AF3">
+            <wp:extent cx="2690397" cy="2744983"/>
+            <wp:effectExtent l="0" t="0" r="2540" b="0"/>
+            <wp:docPr id="4" name="Picture 4" descr="4.Vending-machines.png"/>
             <wp:cNvGraphicFramePr>
               <a:graphicFrameLocks xmlns:a="http://schemas.openxmlformats.org/drawingml/2006/main" noChangeAspect="1"/>
             </wp:cNvGraphicFramePr>
@@ -295,7 +314,7 @@
               <a:graphicData uri="http://schemas.openxmlformats.org/drawingml/2006/picture">
                 <pic:pic xmlns:pic="http://schemas.openxmlformats.org/drawingml/2006/picture">
                   <pic:nvPicPr>
-                    <pic:cNvPr id="0" name="Picture 4" descr="screens/4.Vending-machines.png"/>
+                    <pic:cNvPr id="0" name="Picture 4" descr="4.Vending-machines.png"/>
                     <pic:cNvPicPr>
                       <a:picLocks noChangeAspect="1" noChangeArrowheads="1"/>
                     </pic:cNvPicPr>
@@ -316,7 +335,7 @@
                   <pic:spPr bwMode="auto">
                     <a:xfrm>
                       <a:off x="0" y="0"/>
-                      <a:ext cx="2080674" cy="2252125"/>
+                      <a:ext cx="2765660" cy="2821773"/>
                     </a:xfrm>
                     <a:prstGeom prst="rect">
                       <a:avLst/>
@@ -332,15 +351,18 @@
           </wp:inline>
         </w:drawing>
       </w:r>
+    </w:p>
+    <w:p>
       <w:r>
         <w:rPr>
           <w:noProof/>
         </w:rPr>
+        <w:lastRenderedPageBreak/>
         <w:drawing>
-          <wp:inline distT="0" distB="0" distL="0" distR="0" wp14:anchorId="3BDBC7AA" wp14:editId="09B3D165">
-            <wp:extent cx="1933222" cy="2171065"/>
-            <wp:effectExtent l="0" t="0" r="0" b="0"/>
-            <wp:docPr id="13" name="Picture 13" descr="screens/5.user-order-info.png"/>
+          <wp:inline distT="0" distB="0" distL="0" distR="0" wp14:anchorId="40C91C8F" wp14:editId="0F63BF41">
+            <wp:extent cx="3014917" cy="3088640"/>
+            <wp:effectExtent l="0" t="0" r="8255" b="10160"/>
+            <wp:docPr id="5" name="Picture 5" descr="5.user-order-info.png"/>
             <wp:cNvGraphicFramePr>
               <a:graphicFrameLocks xmlns:a="http://schemas.openxmlformats.org/drawingml/2006/main" noChangeAspect="1"/>
             </wp:cNvGraphicFramePr>
@@ -348,7 +370,7 @@
               <a:graphicData uri="http://schemas.openxmlformats.org/drawingml/2006/picture">
                 <pic:pic xmlns:pic="http://schemas.openxmlformats.org/drawingml/2006/picture">
                   <pic:nvPicPr>
-                    <pic:cNvPr id="0" name="Picture 5" descr="screens/5.user-order-info.png"/>
+                    <pic:cNvPr id="0" name="Picture 5" descr="5.user-order-info.png"/>
                     <pic:cNvPicPr>
                       <a:picLocks noChangeAspect="1" noChangeArrowheads="1"/>
                     </pic:cNvPicPr>
@@ -369,7 +391,7 @@
                   <pic:spPr bwMode="auto">
                     <a:xfrm>
                       <a:off x="0" y="0"/>
-                      <a:ext cx="1977990" cy="2221340"/>
+                      <a:ext cx="3022331" cy="3096236"/>
                     </a:xfrm>
                     <a:prstGeom prst="rect">
                       <a:avLst/>
@@ -385,16 +407,15 @@
           </wp:inline>
         </w:drawing>
       </w:r>
-      <w:bookmarkStart w:id="0" w:name="_GoBack"/>
       <w:r>
         <w:rPr>
           <w:noProof/>
         </w:rPr>
         <w:drawing>
-          <wp:inline distT="0" distB="0" distL="0" distR="0" wp14:anchorId="4E3A40D9" wp14:editId="6B90BC39">
-            <wp:extent cx="1765935" cy="2061845"/>
-            <wp:effectExtent l="0" t="0" r="12065" b="0"/>
-            <wp:docPr id="14" name="Picture 14" descr="screens/6.update-funds-calories-plan.png"/>
+          <wp:inline distT="0" distB="0" distL="0" distR="0" wp14:anchorId="7DC46C4F" wp14:editId="513C18F7">
+            <wp:extent cx="2983155" cy="3074258"/>
+            <wp:effectExtent l="0" t="0" r="0" b="0"/>
+            <wp:docPr id="6" name="Picture 6" descr="6.update-funds-calories-plan.png"/>
             <wp:cNvGraphicFramePr>
               <a:graphicFrameLocks xmlns:a="http://schemas.openxmlformats.org/drawingml/2006/main" noChangeAspect="1"/>
             </wp:cNvGraphicFramePr>
@@ -402,7 +423,7 @@
               <a:graphicData uri="http://schemas.openxmlformats.org/drawingml/2006/picture">
                 <pic:pic xmlns:pic="http://schemas.openxmlformats.org/drawingml/2006/picture">
                   <pic:nvPicPr>
-                    <pic:cNvPr id="0" name="Picture 6" descr="screens/6.update-funds-calories-plan.png"/>
+                    <pic:cNvPr id="0" name="Picture 6" descr="6.update-funds-calories-plan.png"/>
                     <pic:cNvPicPr>
                       <a:picLocks noChangeAspect="1" noChangeArrowheads="1"/>
                     </pic:cNvPicPr>
@@ -423,7 +444,7 @@
                   <pic:spPr bwMode="auto">
                     <a:xfrm>
                       <a:off x="0" y="0"/>
-                      <a:ext cx="1774716" cy="2072097"/>
+                      <a:ext cx="3031588" cy="3124170"/>
                     </a:xfrm>
                     <a:prstGeom prst="rect">
                       <a:avLst/>
@@ -439,16 +460,15 @@
           </wp:inline>
         </w:drawing>
       </w:r>
-      <w:bookmarkEnd w:id="0"/>
       <w:r>
         <w:rPr>
           <w:noProof/>
         </w:rPr>
         <w:drawing>
-          <wp:inline distT="0" distB="0" distL="0" distR="0" wp14:anchorId="6C1EF230" wp14:editId="580AC299">
-            <wp:extent cx="1877191" cy="2059940"/>
-            <wp:effectExtent l="0" t="0" r="2540" b="0"/>
-            <wp:docPr id="15" name="Picture 15" descr="screens/7.cafedb.png"/>
+          <wp:inline distT="0" distB="0" distL="0" distR="0" wp14:anchorId="13B12BD5" wp14:editId="3D8CD025">
+            <wp:extent cx="3340533" cy="3660140"/>
+            <wp:effectExtent l="0" t="0" r="12700" b="0"/>
+            <wp:docPr id="7" name="Picture 7" descr="7.cafedb.png"/>
             <wp:cNvGraphicFramePr>
               <a:graphicFrameLocks xmlns:a="http://schemas.openxmlformats.org/drawingml/2006/main" noChangeAspect="1"/>
             </wp:cNvGraphicFramePr>
@@ -456,7 +476,7 @@
               <a:graphicData uri="http://schemas.openxmlformats.org/drawingml/2006/picture">
                 <pic:pic xmlns:pic="http://schemas.openxmlformats.org/drawingml/2006/picture">
                   <pic:nvPicPr>
-                    <pic:cNvPr id="0" name="Picture 7" descr="screens/7.cafedb.png"/>
+                    <pic:cNvPr id="0" name="Picture 7" descr="7.cafedb.png"/>
                     <pic:cNvPicPr>
                       <a:picLocks noChangeAspect="1" noChangeArrowheads="1"/>
                     </pic:cNvPicPr>
@@ -477,7 +497,7 @@
                   <pic:spPr bwMode="auto">
                     <a:xfrm>
                       <a:off x="0" y="0"/>
-                      <a:ext cx="1901358" cy="2086459"/>
+                      <a:ext cx="3361119" cy="3682695"/>
                     </a:xfrm>
                     <a:prstGeom prst="rect">
                       <a:avLst/>
@@ -493,15 +513,16 @@
           </wp:inline>
         </w:drawing>
       </w:r>
+      <w:bookmarkStart w:id="0" w:name="_GoBack"/>
       <w:r>
         <w:rPr>
           <w:noProof/>
         </w:rPr>
         <w:drawing>
-          <wp:inline distT="0" distB="0" distL="0" distR="0" wp14:anchorId="284B6782" wp14:editId="13592C07">
-            <wp:extent cx="1986357" cy="2159858"/>
-            <wp:effectExtent l="0" t="0" r="0" b="0"/>
-            <wp:docPr id="16" name="Picture 16" descr="screens/8.cafeview.png"/>
+          <wp:inline distT="0" distB="0" distL="0" distR="0" wp14:anchorId="05F3EDFE" wp14:editId="5CD81FB2">
+            <wp:extent cx="3269672" cy="3545840"/>
+            <wp:effectExtent l="0" t="0" r="6985" b="10160"/>
+            <wp:docPr id="8" name="Picture 8" descr="8.cafeview.png"/>
             <wp:cNvGraphicFramePr>
               <a:graphicFrameLocks xmlns:a="http://schemas.openxmlformats.org/drawingml/2006/main" noChangeAspect="1"/>
             </wp:cNvGraphicFramePr>
@@ -509,7 +530,7 @@
               <a:graphicData uri="http://schemas.openxmlformats.org/drawingml/2006/picture">
                 <pic:pic xmlns:pic="http://schemas.openxmlformats.org/drawingml/2006/picture">
                   <pic:nvPicPr>
-                    <pic:cNvPr id="0" name="Picture 8" descr="screens/8.cafeview.png"/>
+                    <pic:cNvPr id="0" name="Picture 8" descr="8.cafeview.png"/>
                     <pic:cNvPicPr>
                       <a:picLocks noChangeAspect="1" noChangeArrowheads="1"/>
                     </pic:cNvPicPr>
@@ -530,7 +551,7 @@
                   <pic:spPr bwMode="auto">
                     <a:xfrm>
                       <a:off x="0" y="0"/>
-                      <a:ext cx="2023220" cy="2199941"/>
+                      <a:ext cx="3284847" cy="3562297"/>
                     </a:xfrm>
                     <a:prstGeom prst="rect">
                       <a:avLst/>
@@ -546,6 +567,7 @@
           </wp:inline>
         </w:drawing>
       </w:r>
+      <w:bookmarkEnd w:id="0"/>
     </w:p>
     <w:sectPr>
       <w:pgSz w:w="12240" w:h="15840"/>

</xml_diff>